<commit_message>
some more kybernetes stuff
</commit_message>
<xml_diff>
--- a/kubernetes introduction.docx
+++ b/kubernetes introduction.docx
@@ -4,6 +4,9 @@
   <w:body>
     <w:p>
       <w:r>
+        <w:rPr>
+          <w:noProof/>
+        </w:rPr>
         <w:drawing>
           <wp:inline distT="0" distB="0" distL="0" distR="0" wp14:anchorId="5E3F6907" wp14:editId="4E65FC71">
             <wp:extent cx="5731510" cy="3363595"/>
@@ -136,6 +139,9 @@
     </w:p>
     <w:p>
       <w:r>
+        <w:rPr>
+          <w:noProof/>
+        </w:rPr>
         <w:drawing>
           <wp:inline distT="0" distB="0" distL="0" distR="0" wp14:anchorId="05211353" wp14:editId="3EB3D852">
             <wp:extent cx="5731510" cy="2308225"/>
@@ -287,6 +293,9 @@
         </w:pBdr>
       </w:pPr>
       <w:r>
+        <w:rPr>
+          <w:noProof/>
+        </w:rPr>
         <w:lastRenderedPageBreak/>
         <w:drawing>
           <wp:inline distT="0" distB="0" distL="0" distR="0" wp14:anchorId="6F97B2CA" wp14:editId="29B2DF54">
@@ -477,6 +486,9 @@
     <w:p/>
     <w:p>
       <w:r>
+        <w:rPr>
+          <w:noProof/>
+        </w:rPr>
         <w:drawing>
           <wp:inline distT="0" distB="0" distL="0" distR="0" wp14:anchorId="7342FA38" wp14:editId="6B862323">
             <wp:extent cx="5075360" cy="3379763"/>
@@ -551,6 +563,9 @@
     <w:p/>
     <w:p>
       <w:r>
+        <w:rPr>
+          <w:noProof/>
+        </w:rPr>
         <w:drawing>
           <wp:inline distT="0" distB="0" distL="0" distR="0" wp14:anchorId="62D352CA" wp14:editId="601BEF84">
             <wp:extent cx="2560542" cy="1276461"/>
@@ -590,6 +605,9 @@
     </w:p>
     <w:p>
       <w:r>
+        <w:rPr>
+          <w:noProof/>
+        </w:rPr>
         <w:drawing>
           <wp:inline distT="0" distB="0" distL="0" distR="0" wp14:anchorId="4CF55FDB" wp14:editId="4B392FF1">
             <wp:extent cx="5731510" cy="2738120"/>
@@ -738,6 +756,9 @@
     </w:p>
     <w:p>
       <w:r>
+        <w:rPr>
+          <w:noProof/>
+        </w:rPr>
         <w:drawing>
           <wp:inline distT="0" distB="0" distL="0" distR="0" wp14:anchorId="56D113C4" wp14:editId="2DF02164">
             <wp:extent cx="5372566" cy="1265030"/>
@@ -797,6 +818,9 @@
     </w:p>
     <w:p>
       <w:r>
+        <w:rPr>
+          <w:noProof/>
+        </w:rPr>
         <w:drawing>
           <wp:inline distT="0" distB="0" distL="0" distR="0" wp14:anchorId="077452C7" wp14:editId="14985B63">
             <wp:extent cx="5429721" cy="2674852"/>
@@ -910,6 +934,9 @@
         <w:pStyle w:val="ListParagraph"/>
       </w:pPr>
       <w:r>
+        <w:rPr>
+          <w:noProof/>
+        </w:rPr>
         <w:drawing>
           <wp:inline distT="0" distB="0" distL="0" distR="0" wp14:anchorId="3B6CD97C" wp14:editId="62A506A5">
             <wp:extent cx="5731510" cy="2081530"/>
@@ -1227,6 +1254,9 @@
     </w:p>
     <w:p>
       <w:r>
+        <w:rPr>
+          <w:noProof/>
+        </w:rPr>
         <w:drawing>
           <wp:inline distT="0" distB="0" distL="0" distR="0" wp14:anchorId="1B7FD061" wp14:editId="1169EBBD">
             <wp:extent cx="5372566" cy="1028789"/>
@@ -13379,7 +13409,1075 @@
     <w:p/>
     <w:p/>
     <w:p/>
+    <w:p>
+      <w:proofErr w:type="spellStart"/>
+      <w:r>
+        <w:lastRenderedPageBreak/>
+        <w:t>kubectl</w:t>
+      </w:r>
+      <w:proofErr w:type="spellEnd"/>
+      <w:r>
+        <w:t xml:space="preserve"> get events </w:t>
+      </w:r>
+      <w:r>
+        <w:sym w:font="Wingdings" w:char="F0E0"/>
+      </w:r>
+      <w:r>
+        <w:t xml:space="preserve"> a lot of events have </w:t>
+      </w:r>
+      <w:proofErr w:type="gramStart"/>
+      <w:r>
+        <w:t>happened</w:t>
+      </w:r>
+      <w:proofErr w:type="gramEnd"/>
+      <w:r>
+        <w:t xml:space="preserve"> </w:t>
+      </w:r>
+    </w:p>
+    <w:p>
+      <w:pPr>
+        <w:pStyle w:val="ListParagraph"/>
+        <w:numPr>
+          <w:ilvl w:val="0"/>
+          <w:numId w:val="4"/>
+        </w:numPr>
+      </w:pPr>
+      <w:r>
+        <w:t>creating cluster (node)</w:t>
+      </w:r>
+    </w:p>
+    <w:p>
+      <w:pPr>
+        <w:pStyle w:val="ListParagraph"/>
+        <w:numPr>
+          <w:ilvl w:val="0"/>
+          <w:numId w:val="4"/>
+        </w:numPr>
+      </w:pPr>
+      <w:r>
+        <w:t xml:space="preserve">Pod </w:t>
+      </w:r>
+      <w:r>
+        <w:sym w:font="Wingdings" w:char="F0E0"/>
+      </w:r>
+      <w:r>
+        <w:t xml:space="preserve"> pull </w:t>
+      </w:r>
+      <w:proofErr w:type="gramStart"/>
+      <w:r>
+        <w:t>image ,</w:t>
+      </w:r>
+      <w:proofErr w:type="gramEnd"/>
+      <w:r>
+        <w:t xml:space="preserve"> create container </w:t>
+      </w:r>
+    </w:p>
+    <w:p>
+      <w:pPr>
+        <w:pStyle w:val="ListParagraph"/>
+      </w:pPr>
+      <w:r>
+        <w:t xml:space="preserve">         Smallest deployable unit </w:t>
+      </w:r>
+      <w:r>
+        <w:sym w:font="Wingdings" w:char="F0E0"/>
+      </w:r>
+      <w:r>
+        <w:t xml:space="preserve"> each pod contains </w:t>
+      </w:r>
+      <w:proofErr w:type="spellStart"/>
+      <w:proofErr w:type="gramStart"/>
+      <w:r>
+        <w:t>eg</w:t>
+      </w:r>
+      <w:proofErr w:type="spellEnd"/>
+      <w:proofErr w:type="gramEnd"/>
+      <w:r>
+        <w:t xml:space="preserve"> 2 containers </w:t>
+      </w:r>
+    </w:p>
+    <w:p>
+      <w:r>
+        <w:t xml:space="preserve">                        Containers live inside </w:t>
+      </w:r>
+      <w:proofErr w:type="gramStart"/>
+      <w:r>
+        <w:t>pods</w:t>
+      </w:r>
+      <w:proofErr w:type="gramEnd"/>
+      <w:r>
+        <w:t xml:space="preserve"> </w:t>
+      </w:r>
+    </w:p>
+    <w:p>
+      <w:r>
+        <w:t xml:space="preserve">                        Each pod has its own unique IP </w:t>
+      </w:r>
+      <w:proofErr w:type="gramStart"/>
+      <w:r>
+        <w:t>address</w:t>
+      </w:r>
+      <w:proofErr w:type="gramEnd"/>
+    </w:p>
+    <w:p>
+      <w:r>
+        <w:t xml:space="preserve">                        No. of containers in a pod </w:t>
+      </w:r>
+    </w:p>
+    <w:p>
+      <w:r>
+        <w:t xml:space="preserve">                        1 node </w:t>
+      </w:r>
+      <w:r>
+        <w:sym w:font="Wingdings" w:char="F0E0"/>
+      </w:r>
+      <w:r>
+        <w:t xml:space="preserve"> many pods </w:t>
+      </w:r>
+      <w:r>
+        <w:sym w:font="Wingdings" w:char="F0E0"/>
+      </w:r>
+      <w:r>
+        <w:t xml:space="preserve"> each pod </w:t>
+      </w:r>
+      <w:r>
+        <w:sym w:font="Wingdings" w:char="F0E0"/>
+      </w:r>
+      <w:r>
+        <w:t xml:space="preserve"> many </w:t>
+      </w:r>
+      <w:proofErr w:type="gramStart"/>
+      <w:r>
+        <w:t>containers</w:t>
+      </w:r>
+      <w:proofErr w:type="gramEnd"/>
+      <w:r>
+        <w:t xml:space="preserve"> </w:t>
+      </w:r>
+    </w:p>
+    <w:p>
+      <w:r>
+        <w:t xml:space="preserve">                        1 deployment </w:t>
+      </w:r>
+      <w:r>
+        <w:sym w:font="Wingdings" w:char="F0E0"/>
+      </w:r>
+      <w:r>
+        <w:t xml:space="preserve"> many </w:t>
+      </w:r>
+      <w:proofErr w:type="gramStart"/>
+      <w:r>
+        <w:t>replica</w:t>
+      </w:r>
+      <w:proofErr w:type="gramEnd"/>
+      <w:r>
+        <w:t xml:space="preserve"> set </w:t>
+      </w:r>
+      <w:r>
+        <w:sym w:font="Wingdings" w:char="F0E0"/>
+      </w:r>
+      <w:r>
+        <w:t xml:space="preserve"> 1 replica set </w:t>
+      </w:r>
+      <w:r>
+        <w:sym w:font="Wingdings" w:char="F0E0"/>
+      </w:r>
+      <w:r>
+        <w:t xml:space="preserve"> many pods </w:t>
+      </w:r>
+    </w:p>
+    <w:p>
+      <w:r>
+        <w:t xml:space="preserve">                        Separate dev from </w:t>
+      </w:r>
+      <w:proofErr w:type="spellStart"/>
+      <w:r>
+        <w:t>qa</w:t>
+      </w:r>
+      <w:proofErr w:type="spellEnd"/>
+      <w:r>
+        <w:t xml:space="preserve"> </w:t>
+      </w:r>
+      <w:r>
+        <w:sym w:font="Wingdings" w:char="F0E0"/>
+      </w:r>
+      <w:r>
+        <w:t xml:space="preserve"> use </w:t>
+      </w:r>
+      <w:proofErr w:type="gramStart"/>
+      <w:r>
+        <w:t>namespaces !</w:t>
+      </w:r>
+      <w:proofErr w:type="gramEnd"/>
+      <w:r>
+        <w:t xml:space="preserve"> </w:t>
+      </w:r>
+    </w:p>
+    <w:p>
+      <w:r>
+        <w:t xml:space="preserve">                        </w:t>
+      </w:r>
+    </w:p>
+    <w:p>
+      <w:pPr>
+        <w:pStyle w:val="ListParagraph"/>
+        <w:numPr>
+          <w:ilvl w:val="0"/>
+          <w:numId w:val="4"/>
+        </w:numPr>
+      </w:pPr>
+      <w:proofErr w:type="spellStart"/>
+      <w:r>
+        <w:t>ReplicaSet</w:t>
+      </w:r>
+      <w:proofErr w:type="spellEnd"/>
+      <w:r>
+        <w:t xml:space="preserve"> </w:t>
+      </w:r>
+      <w:r>
+        <w:sym w:font="Wingdings" w:char="F0E0"/>
+      </w:r>
+      <w:r>
+        <w:t xml:space="preserve"> </w:t>
+      </w:r>
+    </w:p>
+    <w:p>
+      <w:pPr>
+        <w:pStyle w:val="ListParagraph"/>
+      </w:pPr>
+      <w:r>
+        <w:t xml:space="preserve">          Ensures that a specific number of pods are running at all </w:t>
+      </w:r>
+      <w:proofErr w:type="gramStart"/>
+      <w:r>
+        <w:t>times</w:t>
+      </w:r>
+      <w:proofErr w:type="gramEnd"/>
+    </w:p>
+    <w:p>
+      <w:pPr>
+        <w:pStyle w:val="ListParagraph"/>
+      </w:pPr>
+      <w:r>
+        <w:t xml:space="preserve">          Even if u kill a pod, another will be </w:t>
+      </w:r>
+      <w:proofErr w:type="gramStart"/>
+      <w:r>
+        <w:t>created</w:t>
+      </w:r>
+      <w:proofErr w:type="gramEnd"/>
+      <w:r>
+        <w:t xml:space="preserve"> </w:t>
+      </w:r>
+    </w:p>
+    <w:p>
+      <w:pPr>
+        <w:pStyle w:val="ListParagraph"/>
+      </w:pPr>
+      <w:r>
+        <w:t xml:space="preserve">          This is the magic of the </w:t>
+      </w:r>
+      <w:proofErr w:type="spellStart"/>
+      <w:proofErr w:type="gramStart"/>
+      <w:r>
+        <w:t>replicaset</w:t>
+      </w:r>
+      <w:proofErr w:type="spellEnd"/>
+      <w:proofErr w:type="gramEnd"/>
+      <w:r>
+        <w:t xml:space="preserve"> </w:t>
+      </w:r>
+    </w:p>
+    <w:p>
+      <w:pPr>
+        <w:pStyle w:val="ListParagraph"/>
+      </w:pPr>
+      <w:r>
+        <w:t xml:space="preserve">           </w:t>
+      </w:r>
+    </w:p>
+    <w:p>
+      <w:pPr>
+        <w:pStyle w:val="ListParagraph"/>
+        <w:numPr>
+          <w:ilvl w:val="0"/>
+          <w:numId w:val="4"/>
+        </w:numPr>
+      </w:pPr>
+      <w:r>
+        <w:t xml:space="preserve">Deployment </w:t>
+      </w:r>
+      <w:r>
+        <w:sym w:font="Wingdings" w:char="F0E0"/>
+      </w:r>
+    </w:p>
+    <w:p>
+      <w:pPr>
+        <w:pStyle w:val="ListParagraph"/>
+      </w:pPr>
+      <w:r>
+        <w:t xml:space="preserve">               Update deployment version with 0 downtime </w:t>
+      </w:r>
+    </w:p>
+    <w:p>
+      <w:pPr>
+        <w:pStyle w:val="ListParagraph"/>
+      </w:pPr>
+      <w:r>
+        <w:t xml:space="preserve">               Even if u made a mistake with deployment, it </w:t>
+      </w:r>
+      <w:proofErr w:type="gramStart"/>
+      <w:r>
+        <w:t>will</w:t>
+      </w:r>
+      <w:proofErr w:type="gramEnd"/>
+      <w:r>
+        <w:t xml:space="preserve"> continue to run </w:t>
+      </w:r>
+    </w:p>
+    <w:p>
+      <w:pPr>
+        <w:pStyle w:val="ListParagraph"/>
+      </w:pPr>
+      <w:r>
+        <w:t xml:space="preserve">               </w:t>
+      </w:r>
+      <w:r>
+        <w:t xml:space="preserve">It will create a new </w:t>
+      </w:r>
+      <w:proofErr w:type="spellStart"/>
+      <w:r>
+        <w:t>recplicaset</w:t>
+      </w:r>
+      <w:proofErr w:type="spellEnd"/>
+      <w:r>
+        <w:t xml:space="preserve"> that will create a new pod and </w:t>
+      </w:r>
+      <w:proofErr w:type="gramStart"/>
+      <w:r>
+        <w:t>monitor</w:t>
+      </w:r>
+      <w:proofErr w:type="gramEnd"/>
+    </w:p>
+    <w:p>
+      <w:pPr>
+        <w:pStyle w:val="ListParagraph"/>
+      </w:pPr>
+      <w:r>
+        <w:t xml:space="preserve">Does staggered deployment until all v2 are up, once all v2 are up, then all v1 can go </w:t>
+      </w:r>
+      <w:proofErr w:type="gramStart"/>
+      <w:r>
+        <w:t>down</w:t>
+      </w:r>
+      <w:proofErr w:type="gramEnd"/>
+    </w:p>
+    <w:p>
+      <w:pPr>
+        <w:pStyle w:val="ListParagraph"/>
+      </w:pPr>
+      <w:r>
+        <w:t xml:space="preserve">Update 1 pod at a </w:t>
+      </w:r>
+      <w:proofErr w:type="gramStart"/>
+      <w:r>
+        <w:t>time</w:t>
+      </w:r>
+      <w:proofErr w:type="gramEnd"/>
+      <w:r>
+        <w:t xml:space="preserve"> </w:t>
+      </w:r>
+    </w:p>
+    <w:p>
+      <w:pPr>
+        <w:pStyle w:val="ListParagraph"/>
+      </w:pPr>
+      <w:r>
+        <w:t xml:space="preserve">QUICK REVIEW TIME </w:t>
+      </w:r>
+    </w:p>
+    <w:p>
+      <w:pPr>
+        <w:pStyle w:val="ListParagraph"/>
+        <w:numPr>
+          <w:ilvl w:val="0"/>
+          <w:numId w:val="4"/>
+        </w:numPr>
+      </w:pPr>
+      <w:r>
+        <w:t xml:space="preserve">Service  </w:t>
+      </w:r>
+      <w:r>
+        <w:sym w:font="Wingdings" w:char="F0E0"/>
+      </w:r>
+      <w:r>
+        <w:t xml:space="preserve"> </w:t>
+      </w:r>
+      <w:r>
+        <w:t xml:space="preserve"> a pod is a throwaway unit that might get </w:t>
+      </w:r>
+      <w:proofErr w:type="gramStart"/>
+      <w:r>
+        <w:t>deleted</w:t>
+      </w:r>
+      <w:proofErr w:type="gramEnd"/>
+      <w:r>
+        <w:t xml:space="preserve"> </w:t>
+      </w:r>
+    </w:p>
+    <w:p>
+      <w:pPr>
+        <w:pStyle w:val="ListParagraph"/>
+      </w:pPr>
+      <w:r>
+        <w:t xml:space="preserve">                     The pod’s </w:t>
+      </w:r>
+      <w:proofErr w:type="spellStart"/>
+      <w:r>
+        <w:t>ip</w:t>
+      </w:r>
+      <w:proofErr w:type="spellEnd"/>
+      <w:r>
+        <w:t xml:space="preserve"> address will always be </w:t>
+      </w:r>
+      <w:proofErr w:type="gramStart"/>
+      <w:r>
+        <w:t>changing</w:t>
+      </w:r>
+      <w:proofErr w:type="gramEnd"/>
+      <w:r>
+        <w:t xml:space="preserve"> </w:t>
+      </w:r>
+    </w:p>
+    <w:p>
+      <w:pPr>
+        <w:pStyle w:val="ListParagraph"/>
+      </w:pPr>
+      <w:r>
+        <w:t xml:space="preserve">                     Provides a permanent </w:t>
+      </w:r>
+      <w:proofErr w:type="spellStart"/>
+      <w:r>
+        <w:t>ip</w:t>
+      </w:r>
+      <w:proofErr w:type="spellEnd"/>
+      <w:r>
+        <w:t xml:space="preserve"> address to the consumer no matter which ever pods </w:t>
+      </w:r>
+      <w:proofErr w:type="gramStart"/>
+      <w:r>
+        <w:t>die</w:t>
+      </w:r>
+      <w:proofErr w:type="gramEnd"/>
+    </w:p>
+    <w:p>
+      <w:pPr>
+        <w:pStyle w:val="ListParagraph"/>
+      </w:pPr>
+      <w:r>
+        <w:t xml:space="preserve">                     </w:t>
+      </w:r>
+      <w:proofErr w:type="spellStart"/>
+      <w:r>
+        <w:t>LoadBalancer</w:t>
+      </w:r>
+      <w:proofErr w:type="spellEnd"/>
+      <w:r>
+        <w:t xml:space="preserve"> </w:t>
+      </w:r>
+    </w:p>
     <w:p/>
+    <w:p>
+      <w:r>
+        <w:t xml:space="preserve">Kubernetes uses single responsibility </w:t>
+      </w:r>
+      <w:proofErr w:type="gramStart"/>
+      <w:r>
+        <w:t>pattern</w:t>
+      </w:r>
+      <w:proofErr w:type="gramEnd"/>
+      <w:r>
+        <w:t xml:space="preserve"> </w:t>
+      </w:r>
+    </w:p>
+    <w:p>
+      <w:proofErr w:type="spellStart"/>
+      <w:r>
+        <w:t>Kubectl</w:t>
+      </w:r>
+      <w:proofErr w:type="spellEnd"/>
+      <w:r>
+        <w:t xml:space="preserve"> get events to see what is happening in the background behind the </w:t>
+      </w:r>
+      <w:proofErr w:type="gramStart"/>
+      <w:r>
+        <w:t>scenes</w:t>
+      </w:r>
+      <w:proofErr w:type="gramEnd"/>
+    </w:p>
+    <w:p>
+      <w:proofErr w:type="spellStart"/>
+      <w:r>
+        <w:t>Kubectl</w:t>
+      </w:r>
+      <w:proofErr w:type="spellEnd"/>
+      <w:r>
+        <w:t xml:space="preserve"> explain </w:t>
+      </w:r>
+      <w:proofErr w:type="spellStart"/>
+      <w:r>
+        <w:t>replicaset</w:t>
+      </w:r>
+      <w:proofErr w:type="spellEnd"/>
+      <w:r>
+        <w:t xml:space="preserve"> </w:t>
+      </w:r>
+      <w:r>
+        <w:sym w:font="Wingdings" w:char="F0E8"/>
+      </w:r>
+      <w:r>
+        <w:t xml:space="preserve"> ensures that a certain number of pods are running at any one </w:t>
+      </w:r>
+      <w:proofErr w:type="gramStart"/>
+      <w:r>
+        <w:t>time</w:t>
+      </w:r>
+      <w:proofErr w:type="gramEnd"/>
+    </w:p>
+    <w:p/>
+    <w:p/>
+    <w:p/>
+    <w:p/>
+    <w:p/>
+    <w:p/>
+    <w:p>
+      <w:r>
+        <w:lastRenderedPageBreak/>
+        <w:t xml:space="preserve">Master node </w:t>
+      </w:r>
+      <w:r>
+        <w:sym w:font="Wingdings" w:char="F0E0"/>
+      </w:r>
+      <w:r>
+        <w:t xml:space="preserve"> distributed </w:t>
+      </w:r>
+      <w:proofErr w:type="gramStart"/>
+      <w:r>
+        <w:t>database ,</w:t>
+      </w:r>
+      <w:proofErr w:type="gramEnd"/>
+      <w:r>
+        <w:t xml:space="preserve"> (</w:t>
+      </w:r>
+      <w:proofErr w:type="spellStart"/>
+      <w:r>
+        <w:t>eg.</w:t>
+      </w:r>
+      <w:proofErr w:type="spellEnd"/>
+      <w:r>
+        <w:t xml:space="preserve"> Desired state </w:t>
+      </w:r>
+      <w:proofErr w:type="spellStart"/>
+      <w:proofErr w:type="gramStart"/>
+      <w:r>
+        <w:t>eg</w:t>
+      </w:r>
+      <w:proofErr w:type="spellEnd"/>
+      <w:proofErr w:type="gramEnd"/>
+      <w:r>
+        <w:t xml:space="preserve"> I want 5 instances of application A) </w:t>
+      </w:r>
+    </w:p>
+    <w:p>
+      <w:pPr>
+        <w:pStyle w:val="ListParagraph"/>
+        <w:numPr>
+          <w:ilvl w:val="1"/>
+          <w:numId w:val="3"/>
+        </w:numPr>
+      </w:pPr>
+      <w:r>
+        <w:t xml:space="preserve"> API server (how </w:t>
+      </w:r>
+      <w:proofErr w:type="spellStart"/>
+      <w:r>
+        <w:t>kubectl</w:t>
+      </w:r>
+      <w:proofErr w:type="spellEnd"/>
+      <w:r>
+        <w:t xml:space="preserve"> talks to the </w:t>
+      </w:r>
+      <w:proofErr w:type="gramStart"/>
+      <w:r>
+        <w:t>cloud )</w:t>
+      </w:r>
+      <w:proofErr w:type="gramEnd"/>
+    </w:p>
+    <w:p>
+      <w:pPr>
+        <w:pStyle w:val="ListParagraph"/>
+        <w:numPr>
+          <w:ilvl w:val="1"/>
+          <w:numId w:val="3"/>
+        </w:numPr>
+      </w:pPr>
+      <w:r>
+        <w:t xml:space="preserve">Scheduler (which pods will go into which nodes) </w:t>
+      </w:r>
+    </w:p>
+    <w:p>
+      <w:pPr>
+        <w:pStyle w:val="ListParagraph"/>
+        <w:numPr>
+          <w:ilvl w:val="1"/>
+          <w:numId w:val="3"/>
+        </w:numPr>
+      </w:pPr>
+      <w:r>
+        <w:t xml:space="preserve">Controller (actual state matches desired </w:t>
+      </w:r>
+      <w:proofErr w:type="gramStart"/>
+      <w:r>
+        <w:t>state )</w:t>
+      </w:r>
+      <w:proofErr w:type="gramEnd"/>
+    </w:p>
+    <w:p>
+      <w:r>
+        <w:t xml:space="preserve">Worker node </w:t>
+      </w:r>
+    </w:p>
+    <w:p>
+      <w:pPr>
+        <w:pStyle w:val="ListParagraph"/>
+        <w:numPr>
+          <w:ilvl w:val="1"/>
+          <w:numId w:val="3"/>
+        </w:numPr>
+      </w:pPr>
+      <w:r>
+        <w:t>Node agent (monitors what happens on node and report to manager)</w:t>
+      </w:r>
+    </w:p>
+    <w:p>
+      <w:pPr>
+        <w:pStyle w:val="ListParagraph"/>
+        <w:numPr>
+          <w:ilvl w:val="1"/>
+          <w:numId w:val="3"/>
+        </w:numPr>
+      </w:pPr>
+      <w:proofErr w:type="spellStart"/>
+      <w:r>
+        <w:t>Kube</w:t>
+      </w:r>
+      <w:proofErr w:type="spellEnd"/>
+      <w:r>
+        <w:t xml:space="preserve"> proxy -&gt; exposing </w:t>
+      </w:r>
+      <w:proofErr w:type="gramStart"/>
+      <w:r>
+        <w:t>services</w:t>
+      </w:r>
+      <w:proofErr w:type="gramEnd"/>
+    </w:p>
+    <w:p>
+      <w:pPr>
+        <w:pStyle w:val="ListParagraph"/>
+        <w:numPr>
+          <w:ilvl w:val="1"/>
+          <w:numId w:val="3"/>
+        </w:numPr>
+      </w:pPr>
+      <w:r>
+        <w:t xml:space="preserve">Container runtime (docker) </w:t>
+      </w:r>
+      <w:r>
+        <w:sym w:font="Wingdings" w:char="F0E0"/>
+      </w:r>
+      <w:r>
+        <w:t xml:space="preserve"> to run container inside your </w:t>
+      </w:r>
+      <w:proofErr w:type="gramStart"/>
+      <w:r>
+        <w:t>pods</w:t>
+      </w:r>
+      <w:proofErr w:type="gramEnd"/>
+      <w:r>
+        <w:t xml:space="preserve"> </w:t>
+      </w:r>
+    </w:p>
+    <w:p/>
+    <w:p>
+      <w:proofErr w:type="spellStart"/>
+      <w:r>
+        <w:t>Gcloud</w:t>
+      </w:r>
+      <w:proofErr w:type="spellEnd"/>
+      <w:r>
+        <w:t xml:space="preserve"> </w:t>
+      </w:r>
+      <w:r>
+        <w:sym w:font="Wingdings" w:char="F0E0"/>
+      </w:r>
+      <w:r>
+        <w:t xml:space="preserve"> what is this for</w:t>
+      </w:r>
+    </w:p>
+    <w:p>
+      <w:pPr>
+        <w:pStyle w:val="ListParagraph"/>
+        <w:numPr>
+          <w:ilvl w:val="1"/>
+          <w:numId w:val="3"/>
+        </w:numPr>
+      </w:pPr>
+      <w:r>
+        <w:t xml:space="preserve"> install on </w:t>
+      </w:r>
+      <w:proofErr w:type="spellStart"/>
+      <w:r>
+        <w:t>ur</w:t>
+      </w:r>
+      <w:proofErr w:type="spellEnd"/>
+      <w:r>
+        <w:t xml:space="preserve"> local </w:t>
+      </w:r>
+      <w:proofErr w:type="gramStart"/>
+      <w:r>
+        <w:t>machine</w:t>
+      </w:r>
+      <w:proofErr w:type="gramEnd"/>
+      <w:r>
+        <w:t xml:space="preserve"> </w:t>
+      </w:r>
+    </w:p>
+    <w:p>
+      <w:pPr>
+        <w:pStyle w:val="ListParagraph"/>
+        <w:numPr>
+          <w:ilvl w:val="1"/>
+          <w:numId w:val="3"/>
+        </w:numPr>
+      </w:pPr>
+      <w:r>
+        <w:t xml:space="preserve"> </w:t>
+      </w:r>
+      <w:proofErr w:type="gramStart"/>
+      <w:r>
+        <w:t>So</w:t>
+      </w:r>
+      <w:proofErr w:type="gramEnd"/>
+      <w:r>
+        <w:t xml:space="preserve"> no need to use google cloud shell on the internet </w:t>
+      </w:r>
+    </w:p>
+    <w:p>
+      <w:pPr>
+        <w:pStyle w:val="ListParagraph"/>
+        <w:numPr>
+          <w:ilvl w:val="1"/>
+          <w:numId w:val="3"/>
+        </w:numPr>
+      </w:pPr>
+      <w:r>
+        <w:t xml:space="preserve">Can use command line on your </w:t>
+      </w:r>
+      <w:proofErr w:type="gramStart"/>
+      <w:r>
+        <w:t>computer</w:t>
+      </w:r>
+      <w:proofErr w:type="gramEnd"/>
+      <w:r>
+        <w:t xml:space="preserve"> </w:t>
+      </w:r>
+    </w:p>
+    <w:p>
+      <w:pPr>
+        <w:pStyle w:val="ListParagraph"/>
+        <w:numPr>
+          <w:ilvl w:val="1"/>
+          <w:numId w:val="3"/>
+        </w:numPr>
+      </w:pPr>
+      <w:r>
+        <w:t xml:space="preserve">Now need to install </w:t>
+      </w:r>
+      <w:proofErr w:type="spellStart"/>
+      <w:r>
+        <w:t>kubectl</w:t>
+      </w:r>
+      <w:proofErr w:type="spellEnd"/>
+      <w:r>
+        <w:t xml:space="preserve"> on local </w:t>
+      </w:r>
+      <w:proofErr w:type="gramStart"/>
+      <w:r>
+        <w:t>machine !</w:t>
+      </w:r>
+      <w:proofErr w:type="gramEnd"/>
+      <w:r>
+        <w:t xml:space="preserve"> </w:t>
+      </w:r>
+    </w:p>
+    <w:p>
+      <w:pPr>
+        <w:pStyle w:val="ListParagraph"/>
+        <w:numPr>
+          <w:ilvl w:val="1"/>
+          <w:numId w:val="3"/>
+        </w:numPr>
+      </w:pPr>
+      <w:r>
+        <w:t xml:space="preserve">All this is so that from our local machine we can connect to the google cloud </w:t>
+      </w:r>
+      <w:proofErr w:type="gramStart"/>
+      <w:r>
+        <w:t>cluster</w:t>
+      </w:r>
+      <w:proofErr w:type="gramEnd"/>
+      <w:r>
+        <w:t xml:space="preserve"> </w:t>
+      </w:r>
+    </w:p>
+    <w:p/>
+    <w:p/>
+    <w:p/>
+    <w:p/>
+    <w:p/>
+    <w:p/>
+    <w:p/>
+    <w:p/>
+    <w:p/>
+    <w:p/>
+    <w:p/>
+    <w:p/>
+    <w:p/>
+    <w:p/>
+    <w:p/>
+    <w:p/>
+    <w:p/>
+    <w:p/>
+    <w:p/>
+    <w:p>
+      <w:pPr>
+        <w:pStyle w:val="ListParagraph"/>
+        <w:numPr>
+          <w:ilvl w:val="2"/>
+          <w:numId w:val="3"/>
+        </w:numPr>
+      </w:pPr>
+      <w:r>
+        <w:lastRenderedPageBreak/>
+        <w:t xml:space="preserve">Download the currency conv service and exchange service into </w:t>
+      </w:r>
+      <w:proofErr w:type="gramStart"/>
+      <w:r>
+        <w:t>eclipse</w:t>
+      </w:r>
+      <w:proofErr w:type="gramEnd"/>
+    </w:p>
+    <w:p>
+      <w:pPr>
+        <w:pStyle w:val="ListParagraph"/>
+        <w:numPr>
+          <w:ilvl w:val="2"/>
+          <w:numId w:val="3"/>
+        </w:numPr>
+      </w:pPr>
+      <w:r>
+        <w:t xml:space="preserve">What changes </w:t>
+      </w:r>
+      <w:proofErr w:type="gramStart"/>
+      <w:r>
+        <w:t>done ?</w:t>
+      </w:r>
+      <w:proofErr w:type="gramEnd"/>
+      <w:r>
+        <w:t xml:space="preserve"> </w:t>
+      </w:r>
+    </w:p>
+    <w:p>
+      <w:pPr>
+        <w:pStyle w:val="ListParagraph"/>
+        <w:ind w:left="2160"/>
+      </w:pPr>
+      <w:r>
+        <w:t>Disabled spring cloud starter config etc</w:t>
+      </w:r>
+    </w:p>
+    <w:p>
+      <w:pPr>
+        <w:pStyle w:val="ListParagraph"/>
+        <w:ind w:left="2160"/>
+      </w:pPr>
+      <w:r>
+        <w:t>Disabled service discovery etc</w:t>
+      </w:r>
+    </w:p>
+    <w:p>
+      <w:pPr>
+        <w:pStyle w:val="ListParagraph"/>
+        <w:ind w:left="2160"/>
+      </w:pPr>
+      <w:r>
+        <w:t xml:space="preserve">Cos Kubernetes can do all this </w:t>
+      </w:r>
+      <w:proofErr w:type="gramStart"/>
+      <w:r>
+        <w:t>internally</w:t>
+      </w:r>
+      <w:proofErr w:type="gramEnd"/>
+      <w:r>
+        <w:t xml:space="preserve"> </w:t>
+      </w:r>
+    </w:p>
+    <w:p>
+      <w:pPr>
+        <w:pStyle w:val="ListParagraph"/>
+        <w:numPr>
+          <w:ilvl w:val="2"/>
+          <w:numId w:val="3"/>
+        </w:numPr>
+      </w:pPr>
+      <w:r>
+        <w:t xml:space="preserve">Kubernetes can only talk to docker over </w:t>
+      </w:r>
+      <w:proofErr w:type="gramStart"/>
+      <w:r>
+        <w:t>internet..</w:t>
+      </w:r>
+      <w:proofErr w:type="gramEnd"/>
+      <w:r>
+        <w:t xml:space="preserve"> </w:t>
+      </w:r>
+      <w:proofErr w:type="gramStart"/>
+      <w:r>
+        <w:t>so</w:t>
+      </w:r>
+      <w:proofErr w:type="gramEnd"/>
+      <w:r>
+        <w:t xml:space="preserve"> u need to push </w:t>
+      </w:r>
+      <w:proofErr w:type="spellStart"/>
+      <w:r>
+        <w:t>ur</w:t>
+      </w:r>
+      <w:proofErr w:type="spellEnd"/>
+      <w:r>
+        <w:t xml:space="preserve"> images to the net docker.hub.com </w:t>
+      </w:r>
+    </w:p>
+    <w:p>
+      <w:pPr>
+        <w:pStyle w:val="ListParagraph"/>
+        <w:numPr>
+          <w:ilvl w:val="2"/>
+          <w:numId w:val="3"/>
+        </w:numPr>
+      </w:pPr>
+      <w:r>
+        <w:t>When u launch up a new pod, &lt;</w:t>
+      </w:r>
+      <w:proofErr w:type="spellStart"/>
+      <w:r>
+        <w:t>service_name</w:t>
+      </w:r>
+      <w:proofErr w:type="spellEnd"/>
+      <w:r>
+        <w:t xml:space="preserve">&gt;_SERVICE_HOST environment variable is automatically </w:t>
+      </w:r>
+      <w:proofErr w:type="gramStart"/>
+      <w:r>
+        <w:t>created</w:t>
+      </w:r>
+      <w:proofErr w:type="gramEnd"/>
+      <w:r>
+        <w:t xml:space="preserve"> </w:t>
+      </w:r>
+    </w:p>
+    <w:p>
+      <w:pPr>
+        <w:pStyle w:val="ListParagraph"/>
+        <w:numPr>
+          <w:ilvl w:val="2"/>
+          <w:numId w:val="3"/>
+        </w:numPr>
+      </w:pPr>
+      <w:r>
+        <w:t xml:space="preserve">You can use </w:t>
+      </w:r>
+      <w:proofErr w:type="spellStart"/>
+      <w:r>
+        <w:t>deployment.yml</w:t>
+      </w:r>
+      <w:proofErr w:type="spellEnd"/>
+      <w:r>
+        <w:t xml:space="preserve"> to </w:t>
+      </w:r>
+      <w:proofErr w:type="gramStart"/>
+      <w:r>
+        <w:t>deploy</w:t>
+      </w:r>
+      <w:proofErr w:type="gramEnd"/>
+      <w:r>
+        <w:t xml:space="preserve"> </w:t>
+      </w:r>
+    </w:p>
+    <w:p>
+      <w:pPr>
+        <w:pStyle w:val="ListParagraph"/>
+        <w:numPr>
+          <w:ilvl w:val="2"/>
+          <w:numId w:val="3"/>
+        </w:numPr>
+      </w:pPr>
+      <w:proofErr w:type="spellStart"/>
+      <w:r>
+        <w:t>Eg.</w:t>
+      </w:r>
+      <w:proofErr w:type="spellEnd"/>
+      <w:r>
+        <w:t xml:space="preserve"> Can specify number of replicas in the </w:t>
+      </w:r>
+      <w:proofErr w:type="spellStart"/>
+      <w:r>
+        <w:t>yml</w:t>
+      </w:r>
+      <w:proofErr w:type="spellEnd"/>
+      <w:r>
+        <w:t xml:space="preserve"> </w:t>
+      </w:r>
+      <w:proofErr w:type="gramStart"/>
+      <w:r>
+        <w:t>file</w:t>
+      </w:r>
+      <w:proofErr w:type="gramEnd"/>
+      <w:r>
+        <w:t xml:space="preserve"> </w:t>
+      </w:r>
+    </w:p>
+    <w:p>
+      <w:pPr>
+        <w:pStyle w:val="ListParagraph"/>
+        <w:numPr>
+          <w:ilvl w:val="2"/>
+          <w:numId w:val="3"/>
+        </w:numPr>
+      </w:pPr>
+      <w:r>
+        <w:t xml:space="preserve">Service discovery, load balancing </w:t>
+      </w:r>
+    </w:p>
+    <w:p>
+      <w:pPr>
+        <w:pStyle w:val="ListParagraph"/>
+        <w:numPr>
+          <w:ilvl w:val="2"/>
+          <w:numId w:val="3"/>
+        </w:numPr>
+      </w:pPr>
+    </w:p>
     <w:sectPr>
       <w:pgSz w:w="11906" w:h="16838"/>
       <w:pgMar w:top="1440" w:right="1440" w:bottom="1440" w:left="1440" w:header="708" w:footer="708" w:gutter="0"/>
@@ -13571,9 +14669,98 @@
     </w:lvl>
   </w:abstractNum>
   <w:abstractNum w:abstractNumId="2" w15:restartNumberingAfterBreak="0">
+    <w:nsid w:val="4B814CC0"/>
+    <w:multiLevelType w:val="hybridMultilevel"/>
+    <w:tmpl w:val="9C3E99AE"/>
+    <w:lvl w:ilvl="0" w:tplc="48090011">
+      <w:start w:val="1"/>
+      <w:numFmt w:val="decimal"/>
+      <w:lvlText w:val="%1)"/>
+      <w:lvlJc w:val="left"/>
+      <w:pPr>
+        <w:ind w:left="720" w:hanging="360"/>
+      </w:pPr>
+      <w:rPr>
+        <w:rFonts w:hint="default"/>
+      </w:rPr>
+    </w:lvl>
+    <w:lvl w:ilvl="1" w:tplc="48090019" w:tentative="1">
+      <w:start w:val="1"/>
+      <w:numFmt w:val="lowerLetter"/>
+      <w:lvlText w:val="%2."/>
+      <w:lvlJc w:val="left"/>
+      <w:pPr>
+        <w:ind w:left="1440" w:hanging="360"/>
+      </w:pPr>
+    </w:lvl>
+    <w:lvl w:ilvl="2" w:tplc="4809001B" w:tentative="1">
+      <w:start w:val="1"/>
+      <w:numFmt w:val="lowerRoman"/>
+      <w:lvlText w:val="%3."/>
+      <w:lvlJc w:val="right"/>
+      <w:pPr>
+        <w:ind w:left="2160" w:hanging="180"/>
+      </w:pPr>
+    </w:lvl>
+    <w:lvl w:ilvl="3" w:tplc="4809000F" w:tentative="1">
+      <w:start w:val="1"/>
+      <w:numFmt w:val="decimal"/>
+      <w:lvlText w:val="%4."/>
+      <w:lvlJc w:val="left"/>
+      <w:pPr>
+        <w:ind w:left="2880" w:hanging="360"/>
+      </w:pPr>
+    </w:lvl>
+    <w:lvl w:ilvl="4" w:tplc="48090019" w:tentative="1">
+      <w:start w:val="1"/>
+      <w:numFmt w:val="lowerLetter"/>
+      <w:lvlText w:val="%5."/>
+      <w:lvlJc w:val="left"/>
+      <w:pPr>
+        <w:ind w:left="3600" w:hanging="360"/>
+      </w:pPr>
+    </w:lvl>
+    <w:lvl w:ilvl="5" w:tplc="4809001B" w:tentative="1">
+      <w:start w:val="1"/>
+      <w:numFmt w:val="lowerRoman"/>
+      <w:lvlText w:val="%6."/>
+      <w:lvlJc w:val="right"/>
+      <w:pPr>
+        <w:ind w:left="4320" w:hanging="180"/>
+      </w:pPr>
+    </w:lvl>
+    <w:lvl w:ilvl="6" w:tplc="4809000F" w:tentative="1">
+      <w:start w:val="1"/>
+      <w:numFmt w:val="decimal"/>
+      <w:lvlText w:val="%7."/>
+      <w:lvlJc w:val="left"/>
+      <w:pPr>
+        <w:ind w:left="5040" w:hanging="360"/>
+      </w:pPr>
+    </w:lvl>
+    <w:lvl w:ilvl="7" w:tplc="48090019" w:tentative="1">
+      <w:start w:val="1"/>
+      <w:numFmt w:val="lowerLetter"/>
+      <w:lvlText w:val="%8."/>
+      <w:lvlJc w:val="left"/>
+      <w:pPr>
+        <w:ind w:left="5760" w:hanging="360"/>
+      </w:pPr>
+    </w:lvl>
+    <w:lvl w:ilvl="8" w:tplc="4809001B" w:tentative="1">
+      <w:start w:val="1"/>
+      <w:numFmt w:val="lowerRoman"/>
+      <w:lvlText w:val="%9."/>
+      <w:lvlJc w:val="right"/>
+      <w:pPr>
+        <w:ind w:left="6480" w:hanging="180"/>
+      </w:pPr>
+    </w:lvl>
+  </w:abstractNum>
+  <w:abstractNum w:abstractNumId="3" w15:restartNumberingAfterBreak="0">
     <w:nsid w:val="502C5B5E"/>
     <w:multiLevelType w:val="multilevel"/>
-    <w:tmpl w:val="D2D4BAC4"/>
+    <w:tmpl w:val="7652BA2A"/>
     <w:lvl w:ilvl="0">
       <w:start w:val="1"/>
       <w:numFmt w:val="decimal"/>
@@ -13586,29 +14773,29 @@
         <w:ind w:left="720" w:hanging="360"/>
       </w:pPr>
     </w:lvl>
-    <w:lvl w:ilvl="1" w:tentative="1">
+    <w:lvl w:ilvl="1">
+      <w:start w:val="1"/>
+      <w:numFmt w:val="bullet"/>
+      <w:lvlText w:val=""/>
+      <w:lvlJc w:val="left"/>
+      <w:pPr>
+        <w:ind w:left="1440" w:hanging="360"/>
+      </w:pPr>
+      <w:rPr>
+        <w:rFonts w:ascii="Wingdings" w:eastAsiaTheme="minorEastAsia" w:hAnsi="Wingdings" w:cstheme="minorBidi" w:hint="default"/>
+      </w:rPr>
+    </w:lvl>
+    <w:lvl w:ilvl="2">
       <w:start w:val="1"/>
       <w:numFmt w:val="decimal"/>
-      <w:lvlText w:val="%2."/>
+      <w:lvlText w:val="%3)"/>
       <w:lvlJc w:val="left"/>
       <w:pPr>
-        <w:tabs>
-          <w:tab w:val="num" w:pos="1440"/>
-        </w:tabs>
-        <w:ind w:left="1440" w:hanging="360"/>
-      </w:pPr>
-    </w:lvl>
-    <w:lvl w:ilvl="2" w:tentative="1">
-      <w:start w:val="1"/>
-      <w:numFmt w:val="decimal"/>
-      <w:lvlText w:val="%3."/>
-      <w:lvlJc w:val="left"/>
-      <w:pPr>
-        <w:tabs>
-          <w:tab w:val="num" w:pos="2160"/>
-        </w:tabs>
         <w:ind w:left="2160" w:hanging="360"/>
       </w:pPr>
+      <w:rPr>
+        <w:rFonts w:hint="default"/>
+      </w:rPr>
     </w:lvl>
     <w:lvl w:ilvl="3" w:tentative="1">
       <w:start w:val="1"/>
@@ -13690,6 +14877,9 @@
     <w:abstractNumId w:val="1"/>
   </w:num>
   <w:num w:numId="3" w16cid:durableId="2084985458">
+    <w:abstractNumId w:val="3"/>
+  </w:num>
+  <w:num w:numId="4" w16cid:durableId="391731077">
     <w:abstractNumId w:val="2"/>
   </w:num>
 </w:numbering>

</xml_diff>